<commit_message>
Created a new C project for the FTPclient
</commit_message>
<xml_diff>
--- a/Documentation/Task.docx
+++ b/Documentation/Task.docx
@@ -155,6 +155,7 @@
       <w:r>
         <w:rPr>
           <w:rFonts w:ascii="Times New Roman" w:hAnsi="Times New Roman" w:cs="Times New Roman"/>
+          <w:lang w:val="ru-RU"/>
         </w:rPr>
         <w:t>3</w:t>
       </w:r>
@@ -233,13 +234,23 @@
         </w:rPr>
         <w:t>Студенту ____</w:t>
       </w:r>
-      <w:r>
-        <w:rPr>
-          <w:rFonts w:ascii="Times New Roman" w:hAnsi="Times New Roman" w:cs="Times New Roman"/>
-          <w:u w:val="single"/>
-          <w:lang w:val="ru-RU"/>
-        </w:rPr>
-        <w:t>Кохановскому Глебу Евгеньевичу</w:t>
+      <w:proofErr w:type="spellStart"/>
+      <w:r>
+        <w:rPr>
+          <w:rFonts w:ascii="Times New Roman" w:hAnsi="Times New Roman" w:cs="Times New Roman"/>
+          <w:u w:val="single"/>
+          <w:lang w:val="ru-RU"/>
+        </w:rPr>
+        <w:t>Кохановскому</w:t>
+      </w:r>
+      <w:proofErr w:type="spellEnd"/>
+      <w:r>
+        <w:rPr>
+          <w:rFonts w:ascii="Times New Roman" w:hAnsi="Times New Roman" w:cs="Times New Roman"/>
+          <w:u w:val="single"/>
+          <w:lang w:val="ru-RU"/>
+        </w:rPr>
+        <w:t xml:space="preserve"> Глебу Евгеньевичу</w:t>
       </w:r>
       <w:r>
         <w:rPr>
@@ -322,7 +333,15 @@
           <w:u w:val="single"/>
           <w:lang w:val="ru-RU"/>
         </w:rPr>
-        <w:t>15.</w:t>
+        <w:t>20</w:t>
+      </w:r>
+      <w:r>
+        <w:rPr>
+          <w:rFonts w:ascii="Times New Roman" w:hAnsi="Times New Roman" w:cs="Times New Roman"/>
+          <w:u w:val="single"/>
+          <w:lang w:val="ru-RU"/>
+        </w:rPr>
+        <w:t>.</w:t>
       </w:r>
       <w:r>
         <w:rPr>
@@ -817,7 +836,23 @@
           <w:rFonts w:ascii="Times New Roman" w:hAnsi="Times New Roman" w:cs="Times New Roman"/>
           <w:lang w:val="ru-RU"/>
         </w:rPr>
-        <w:t>6. Консультант по проекту (с обозначением разделов проекта)_______</w:t>
+        <w:t xml:space="preserve">6. Консультант по проекту (с обозначением разделов </w:t>
+      </w:r>
+      <w:proofErr w:type="gramStart"/>
+      <w:r>
+        <w:rPr>
+          <w:rFonts w:ascii="Times New Roman" w:hAnsi="Times New Roman" w:cs="Times New Roman"/>
+          <w:lang w:val="ru-RU"/>
+        </w:rPr>
+        <w:t>проекта)_</w:t>
+      </w:r>
+      <w:proofErr w:type="gramEnd"/>
+      <w:r>
+        <w:rPr>
+          <w:rFonts w:ascii="Times New Roman" w:hAnsi="Times New Roman" w:cs="Times New Roman"/>
+          <w:lang w:val="ru-RU"/>
+        </w:rPr>
+        <w:t>______</w:t>
       </w:r>
       <w:r>
         <w:rPr>
@@ -1604,7 +1639,25 @@
           <w:u w:val="single"/>
           <w:lang w:val="ru-RU"/>
         </w:rPr>
-        <w:t xml:space="preserve">.                          .  </w:t>
+        <w:t xml:space="preserve">.                        </w:t>
+      </w:r>
+      <w:proofErr w:type="gramStart"/>
+      <w:r>
+        <w:rPr>
+          <w:rFonts w:ascii="Times New Roman" w:hAnsi="Times New Roman" w:cs="Times New Roman"/>
+          <w:u w:val="single"/>
+          <w:lang w:val="ru-RU"/>
+        </w:rPr>
+        <w:t xml:space="preserve">  .</w:t>
+      </w:r>
+      <w:proofErr w:type="gramEnd"/>
+      <w:r>
+        <w:rPr>
+          <w:rFonts w:ascii="Times New Roman" w:hAnsi="Times New Roman" w:cs="Times New Roman"/>
+          <w:u w:val="single"/>
+          <w:lang w:val="ru-RU"/>
+        </w:rPr>
+        <w:t xml:space="preserve">  </w:t>
       </w:r>
     </w:p>
     <w:p>

</xml_diff>